<commit_message>
Add Draw.io & Update Decisões
</commit_message>
<xml_diff>
--- a/Outros/Decisões.docx
+++ b/Outros/Decisões.docx
@@ -163,17 +163,7 @@
           <w:szCs w:val="28"/>
           <w:u w:val="single"/>
         </w:rPr>
-        <w:t>Escolha de API e Framework</w:t>
-      </w:r>
-      <w:r>
-        <w:rPr>
-          <w:b/>
-          <w:bCs/>
-          <w:sz w:val="28"/>
-          <w:szCs w:val="28"/>
-          <w:u w:val="single"/>
-        </w:rPr>
-        <w:t>:</w:t>
+        <w:t>Escolha de API e Framework:</w:t>
       </w:r>
     </w:p>
     <w:p>
@@ -256,21 +246,16 @@
       </w:r>
     </w:p>
     <w:p>
-      <w:r>
-        <w:t>(Inserir Foto)</w:t>
-      </w:r>
-    </w:p>
-    <w:p>
-      <w:pPr>
-        <w:rPr>
-          <w:b/>
-          <w:bCs/>
-          <w:sz w:val="28"/>
-          <w:szCs w:val="28"/>
-          <w:u w:val="single"/>
-        </w:rPr>
-      </w:pPr>
-    </w:p>
+      <w:hyperlink r:id="rId7" w:history="1">
+        <w:r>
+          <w:rPr>
+            <w:rStyle w:val="Hiperligao"/>
+          </w:rPr>
+          <w:t>https://my.visme.co/editor/UFVBSTlWZlNUc3p5dlU2Y2Y2eHlJUT09OjogyUYEnTMDcKtMhGk54Jev</w:t>
+        </w:r>
+      </w:hyperlink>
+    </w:p>
+    <w:p/>
     <w:p>
       <w:pPr>
         <w:rPr>
@@ -441,7 +426,7 @@
       </w:r>
     </w:p>
     <w:p>
-      <w:hyperlink r:id="rId7" w:history="1">
+      <w:hyperlink r:id="rId8" w:history="1">
         <w:r>
           <w:rPr>
             <w:rStyle w:val="Hiperligao"/>
@@ -452,7 +437,14 @@
     </w:p>
     <w:p>
       <w:r>
-        <w:t>Termos de pesquisa:</w:t>
+        <w:rPr>
+          <w:b/>
+          <w:bCs/>
+        </w:rPr>
+        <w:t>Termos</w:t>
+      </w:r>
+      <w:r>
+        <w:t xml:space="preserve"> de pesquisa:</w:t>
       </w:r>
       <w:r>
         <w:t xml:space="preserve"> Happy Guest, </w:t>
@@ -470,7 +462,7 @@
           <w:rStyle w:val="Hiperligao"/>
         </w:rPr>
       </w:pPr>
-      <w:hyperlink r:id="rId8" w:history="1">
+      <w:hyperlink r:id="rId9" w:history="1">
         <w:r>
           <w:rPr>
             <w:rStyle w:val="Hiperligao"/>
@@ -480,7 +472,12 @@
       </w:hyperlink>
     </w:p>
     <w:p>
-      <w:hyperlink r:id="rId9" w:history="1">
+      <w:pPr>
+        <w:rPr>
+          <w:rStyle w:val="Hiperligao"/>
+        </w:rPr>
+      </w:pPr>
+      <w:hyperlink r:id="rId10" w:history="1">
         <w:r>
           <w:rPr>
             <w:rStyle w:val="Hiperligao"/>
@@ -489,18 +486,43 @@
         </w:r>
       </w:hyperlink>
     </w:p>
-    <w:p/>
-    <w:p/>
-    <w:p/>
-    <w:p/>
-    <w:p>
-      <w:pPr>
-        <w:rPr>
-          <w:b/>
-          <w:bCs/>
-          <w:sz w:val="28"/>
-          <w:szCs w:val="28"/>
-          <w:u w:val="single"/>
+    <w:p>
+      <w:pPr>
+        <w:rPr>
+          <w:rStyle w:val="Hiperligao"/>
+        </w:rPr>
+      </w:pPr>
+    </w:p>
+    <w:p>
+      <w:pPr>
+        <w:rPr>
+          <w:rStyle w:val="Hiperligao"/>
+        </w:rPr>
+      </w:pPr>
+    </w:p>
+    <w:p>
+      <w:pPr>
+        <w:rPr>
+          <w:rStyle w:val="Hiperligao"/>
+        </w:rPr>
+      </w:pPr>
+    </w:p>
+    <w:p>
+      <w:pPr>
+        <w:rPr>
+          <w:rStyle w:val="Hiperligao"/>
+        </w:rPr>
+      </w:pPr>
+    </w:p>
+    <w:p>
+      <w:pPr>
+        <w:rPr>
+          <w:rStyle w:val="Hiperligao"/>
+          <w:b/>
+          <w:bCs/>
+          <w:color w:val="auto"/>
+          <w:sz w:val="28"/>
+          <w:szCs w:val="28"/>
         </w:rPr>
       </w:pPr>
       <w:r>
@@ -512,6 +534,76 @@
           <w:u w:val="single"/>
         </w:rPr>
         <w:lastRenderedPageBreak/>
+        <w:t>Diagrama de Comunicação entre Apps</w:t>
+      </w:r>
+      <w:r>
+        <w:rPr>
+          <w:b/>
+          <w:bCs/>
+          <w:sz w:val="28"/>
+          <w:szCs w:val="28"/>
+          <w:u w:val="single"/>
+        </w:rPr>
+        <w:t>:</w:t>
+      </w:r>
+    </w:p>
+    <w:p>
+      <w:r>
+        <w:drawing>
+          <wp:inline distT="0" distB="0" distL="0" distR="0" wp14:anchorId="111B8D5B" wp14:editId="241E4E04">
+            <wp:extent cx="5400040" cy="1968500"/>
+            <wp:effectExtent l="0" t="0" r="0" b="0"/>
+            <wp:docPr id="1" name="Imagem 1" descr="Uma imagem com diagrama&#10;&#10;Descrição gerada automaticamente"/>
+            <wp:cNvGraphicFramePr>
+              <a:graphicFrameLocks xmlns:a="http://schemas.openxmlformats.org/drawingml/2006/main" noChangeAspect="1"/>
+            </wp:cNvGraphicFramePr>
+            <a:graphic xmlns:a="http://schemas.openxmlformats.org/drawingml/2006/main">
+              <a:graphicData uri="http://schemas.openxmlformats.org/drawingml/2006/picture">
+                <pic:pic xmlns:pic="http://schemas.openxmlformats.org/drawingml/2006/picture">
+                  <pic:nvPicPr>
+                    <pic:cNvPr id="1" name="Imagem 1" descr="Uma imagem com diagrama&#10;&#10;Descrição gerada automaticamente"/>
+                    <pic:cNvPicPr/>
+                  </pic:nvPicPr>
+                  <pic:blipFill>
+                    <a:blip r:embed="rId11"/>
+                    <a:stretch>
+                      <a:fillRect/>
+                    </a:stretch>
+                  </pic:blipFill>
+                  <pic:spPr>
+                    <a:xfrm>
+                      <a:off x="0" y="0"/>
+                      <a:ext cx="5400040" cy="1968500"/>
+                    </a:xfrm>
+                    <a:prstGeom prst="rect">
+                      <a:avLst/>
+                    </a:prstGeom>
+                  </pic:spPr>
+                </pic:pic>
+              </a:graphicData>
+            </a:graphic>
+          </wp:inline>
+        </w:drawing>
+      </w:r>
+    </w:p>
+    <w:p>
+      <w:pPr>
+        <w:rPr>
+          <w:b/>
+          <w:bCs/>
+          <w:sz w:val="28"/>
+          <w:szCs w:val="28"/>
+          <w:u w:val="single"/>
+        </w:rPr>
+      </w:pPr>
+      <w:r>
+        <w:rPr>
+          <w:b/>
+          <w:bCs/>
+          <w:sz w:val="28"/>
+          <w:szCs w:val="28"/>
+          <w:u w:val="single"/>
+        </w:rPr>
         <w:t>Lista de Requisitos</w:t>
       </w:r>
       <w:r>
@@ -775,13 +867,7 @@
         </w:numPr>
       </w:pPr>
       <w:r>
-        <w:t>Gerir</w:t>
-      </w:r>
-      <w:r>
-        <w:t xml:space="preserve"> e</w:t>
-      </w:r>
-      <w:r>
-        <w:t xml:space="preserve"> Analisar</w:t>
+        <w:t>Gerir e Analisar</w:t>
       </w:r>
       <w:r>
         <w:t>:</w:t>
@@ -844,10 +930,7 @@
         </w:numPr>
       </w:pPr>
       <w:r>
-        <w:t xml:space="preserve">Gerir </w:t>
-      </w:r>
-      <w:r>
-        <w:t>Check-Outs</w:t>
+        <w:t>Gerir Check-Outs</w:t>
       </w:r>
     </w:p>
     <w:p>
@@ -1530,7 +1613,7 @@
   <w:style w:type="paragraph" w:default="1" w:styleId="Normal">
     <w:name w:val="Normal"/>
     <w:qFormat/>
-    <w:rsid w:val="002F0329"/>
+    <w:rsid w:val="00E04738"/>
   </w:style>
   <w:style w:type="character" w:default="1" w:styleId="Tipodeletrapredefinidodopargrafo">
     <w:name w:val="Default Paragraph Font"/>

</xml_diff>

<commit_message>
Decisões e Logotipo Teste
</commit_message>
<xml_diff>
--- a/Outros/Decisões.docx
+++ b/Outros/Decisões.docx
@@ -221,11 +221,139 @@
       </w:pPr>
       <w:r>
         <w:rPr>
-          <w:sz w:val="28"/>
-          <w:szCs w:val="28"/>
-        </w:rPr>
-        <w:t>Inserir fonte</w:t>
-      </w:r>
+          <w:noProof/>
+        </w:rPr>
+        <w:drawing>
+          <wp:inline distT="0" distB="0" distL="0" distR="0" wp14:anchorId="2A75F986" wp14:editId="54552C89">
+            <wp:extent cx="5400040" cy="3036570"/>
+            <wp:effectExtent l="0" t="0" r="0" b="0"/>
+            <wp:docPr id="3" name="Imagem 3" descr="Uma imagem com gráfico&#10;&#10;Descrição gerada automaticamente"/>
+            <wp:cNvGraphicFramePr>
+              <a:graphicFrameLocks xmlns:a="http://schemas.openxmlformats.org/drawingml/2006/main" noChangeAspect="1"/>
+            </wp:cNvGraphicFramePr>
+            <a:graphic xmlns:a="http://schemas.openxmlformats.org/drawingml/2006/main">
+              <a:graphicData uri="http://schemas.openxmlformats.org/drawingml/2006/picture">
+                <pic:pic xmlns:pic="http://schemas.openxmlformats.org/drawingml/2006/picture">
+                  <pic:nvPicPr>
+                    <pic:cNvPr id="3" name="Imagem 3" descr="Uma imagem com gráfico&#10;&#10;Descrição gerada automaticamente"/>
+                    <pic:cNvPicPr>
+                      <a:picLocks noChangeAspect="1" noChangeArrowheads="1"/>
+                    </pic:cNvPicPr>
+                  </pic:nvPicPr>
+                  <pic:blipFill>
+                    <a:blip r:embed="rId8">
+                      <a:extLst>
+                        <a:ext uri="{28A0092B-C50C-407E-A947-70E740481C1C}">
+                          <a14:useLocalDpi xmlns:a14="http://schemas.microsoft.com/office/drawing/2010/main" val="0"/>
+                        </a:ext>
+                      </a:extLst>
+                    </a:blip>
+                    <a:srcRect/>
+                    <a:stretch>
+                      <a:fillRect/>
+                    </a:stretch>
+                  </pic:blipFill>
+                  <pic:spPr bwMode="auto">
+                    <a:xfrm>
+                      <a:off x="0" y="0"/>
+                      <a:ext cx="5400040" cy="3036570"/>
+                    </a:xfrm>
+                    <a:prstGeom prst="rect">
+                      <a:avLst/>
+                    </a:prstGeom>
+                    <a:noFill/>
+                    <a:ln>
+                      <a:noFill/>
+                    </a:ln>
+                  </pic:spPr>
+                </pic:pic>
+              </a:graphicData>
+            </a:graphic>
+          </wp:inline>
+        </w:drawing>
+      </w:r>
+      <w:r>
+        <w:rPr>
+          <w:noProof/>
+        </w:rPr>
+        <w:drawing>
+          <wp:inline distT="0" distB="0" distL="0" distR="0" wp14:anchorId="6C0DB7FD" wp14:editId="613DAA61">
+            <wp:extent cx="5305425" cy="2980786"/>
+            <wp:effectExtent l="0" t="0" r="0" b="0"/>
+            <wp:docPr id="4" name="Imagem 4"/>
+            <wp:cNvGraphicFramePr>
+              <a:graphicFrameLocks xmlns:a="http://schemas.openxmlformats.org/drawingml/2006/main" noChangeAspect="1"/>
+            </wp:cNvGraphicFramePr>
+            <a:graphic xmlns:a="http://schemas.openxmlformats.org/drawingml/2006/main">
+              <a:graphicData uri="http://schemas.openxmlformats.org/drawingml/2006/picture">
+                <pic:pic xmlns:pic="http://schemas.openxmlformats.org/drawingml/2006/picture">
+                  <pic:nvPicPr>
+                    <pic:cNvPr id="0" name="Picture 3"/>
+                    <pic:cNvPicPr>
+                      <a:picLocks noChangeAspect="1" noChangeArrowheads="1"/>
+                    </pic:cNvPicPr>
+                  </pic:nvPicPr>
+                  <pic:blipFill>
+                    <a:blip r:embed="rId9">
+                      <a:extLst>
+                        <a:ext uri="{28A0092B-C50C-407E-A947-70E740481C1C}">
+                          <a14:useLocalDpi xmlns:a14="http://schemas.microsoft.com/office/drawing/2010/main" val="0"/>
+                        </a:ext>
+                      </a:extLst>
+                    </a:blip>
+                    <a:srcRect/>
+                    <a:stretch>
+                      <a:fillRect/>
+                    </a:stretch>
+                  </pic:blipFill>
+                  <pic:spPr bwMode="auto">
+                    <a:xfrm>
+                      <a:off x="0" y="0"/>
+                      <a:ext cx="5340614" cy="3000557"/>
+                    </a:xfrm>
+                    <a:prstGeom prst="rect">
+                      <a:avLst/>
+                    </a:prstGeom>
+                    <a:noFill/>
+                    <a:ln>
+                      <a:noFill/>
+                    </a:ln>
+                  </pic:spPr>
+                </pic:pic>
+              </a:graphicData>
+            </a:graphic>
+          </wp:inline>
+        </w:drawing>
+      </w:r>
+    </w:p>
+    <w:p>
+      <w:pPr>
+        <w:rPr>
+          <w:rStyle w:val="Hiperligao"/>
+        </w:rPr>
+      </w:pPr>
+      <w:hyperlink r:id="rId10" w:history="1">
+        <w:r>
+          <w:rPr>
+            <w:rStyle w:val="Hiperligao"/>
+          </w:rPr>
+          <w:t>https://gs.statcounter.com/os-market-share/mobile/portugal</w:t>
+        </w:r>
+      </w:hyperlink>
+    </w:p>
+    <w:p>
+      <w:pPr>
+        <w:rPr>
+          <w:rStyle w:val="Hiperligao"/>
+        </w:rPr>
+      </w:pPr>
+    </w:p>
+    <w:p>
+      <w:pPr>
+        <w:rPr>
+          <w:rStyle w:val="Hiperligao"/>
+        </w:rPr>
+      </w:pPr>
     </w:p>
     <w:p>
       <w:pPr>
@@ -245,6 +373,7 @@
           <w:szCs w:val="28"/>
           <w:u w:val="single"/>
         </w:rPr>
+        <w:lastRenderedPageBreak/>
         <w:t>Escolha de API e Framework:</w:t>
       </w:r>
     </w:p>
@@ -472,9 +601,52 @@
           <w:szCs w:val="28"/>
           <w:u w:val="single"/>
         </w:rPr>
-        <w:t>Público-Alvo (Clientes)</w:t>
-      </w:r>
-      <w:r>
+        <w:t>Público-Alvo (Clientes):</w:t>
+      </w:r>
+    </w:p>
+    <w:p>
+      <w:pPr>
+        <w:ind w:firstLine="708"/>
+      </w:pPr>
+      <w:r>
+        <w:t>P</w:t>
+      </w:r>
+      <w:r>
+        <w:t>ú</w:t>
+      </w:r>
+      <w:r>
+        <w:t>blico-alvo</w:t>
+      </w:r>
+      <w:r>
+        <w:t>? Clientes (idades</w:t>
+      </w:r>
+      <w:r>
+        <w:t>, nível cultural, económico</w:t>
+      </w:r>
+      <w:r>
+        <w:t>)</w:t>
+      </w:r>
+      <w:r>
+        <w:t xml:space="preserve"> (30, 50)</w:t>
+      </w:r>
+    </w:p>
+    <w:p>
+      <w:pPr>
+        <w:ind w:firstLine="708"/>
+      </w:pPr>
+      <w:r>
+        <w:t>O Público-alvo que pretendemos abranger está compreendido entre 25 e 50 anos, clientes com um nível cultural e económico medio e alto</w:t>
+      </w:r>
+      <w:r>
+        <w:t>, uma vez que são os tipos de pessoas que mais frequentam hotéis</w:t>
+      </w:r>
+      <w:r>
+        <w:t>.</w:t>
+      </w:r>
+    </w:p>
+    <w:p/>
+    <w:p>
+      <w:pPr>
         <w:rPr>
           <w:b/>
           <w:bCs/>
@@ -482,124 +654,50 @@
           <w:szCs w:val="28"/>
           <w:u w:val="single"/>
         </w:rPr>
+      </w:pPr>
+      <w:r>
+        <w:rPr>
+          <w:b/>
+          <w:bCs/>
+          <w:sz w:val="28"/>
+          <w:szCs w:val="28"/>
+          <w:u w:val="single"/>
+        </w:rPr>
+        <w:t>Aplicações Semelhantes (</w:t>
+      </w:r>
+      <w:r>
+        <w:rPr>
+          <w:b/>
+          <w:bCs/>
+          <w:sz w:val="28"/>
+          <w:szCs w:val="28"/>
+          <w:u w:val="single"/>
+        </w:rPr>
+        <w:t>C</w:t>
+      </w:r>
+      <w:r>
+        <w:rPr>
+          <w:b/>
+          <w:bCs/>
+          <w:sz w:val="28"/>
+          <w:szCs w:val="28"/>
+          <w:u w:val="single"/>
+        </w:rPr>
+        <w:t>oncorrência)</w:t>
+      </w:r>
+      <w:r>
+        <w:rPr>
+          <w:b/>
+          <w:bCs/>
+          <w:sz w:val="28"/>
+          <w:szCs w:val="28"/>
+          <w:u w:val="single"/>
+        </w:rPr>
         <w:t>:</w:t>
       </w:r>
     </w:p>
     <w:p>
-      <w:pPr>
-        <w:ind w:firstLine="708"/>
-      </w:pPr>
-      <w:r>
-        <w:t>P</w:t>
-      </w:r>
-      <w:r>
-        <w:t>ú</w:t>
-      </w:r>
-      <w:r>
-        <w:t>blico-alvo</w:t>
-      </w:r>
-      <w:r>
-        <w:t>? Clientes (idades</w:t>
-      </w:r>
-      <w:r>
-        <w:t>, nível cultural, económico</w:t>
-      </w:r>
-      <w:r>
-        <w:t>)</w:t>
-      </w:r>
-      <w:r>
-        <w:t xml:space="preserve"> (30, 50)</w:t>
-      </w:r>
-    </w:p>
-    <w:p>
-      <w:pPr>
-        <w:ind w:firstLine="708"/>
-      </w:pPr>
-    </w:p>
-    <w:p>
-      <w:pPr>
-        <w:ind w:firstLine="708"/>
-      </w:pPr>
-    </w:p>
-    <w:p>
-      <w:pPr>
-        <w:ind w:firstLine="708"/>
-      </w:pPr>
-    </w:p>
-    <w:p>
-      <w:pPr>
-        <w:ind w:firstLine="708"/>
-      </w:pPr>
-    </w:p>
-    <w:p>
-      <w:pPr>
-        <w:ind w:firstLine="708"/>
-      </w:pPr>
-    </w:p>
-    <w:p>
-      <w:pPr>
-        <w:ind w:firstLine="708"/>
-      </w:pPr>
-    </w:p>
-    <w:p>
-      <w:pPr>
-        <w:ind w:firstLine="708"/>
-      </w:pPr>
-    </w:p>
-    <w:p>
-      <w:pPr>
-        <w:rPr>
-          <w:b/>
-          <w:bCs/>
-          <w:sz w:val="28"/>
-          <w:szCs w:val="28"/>
-          <w:u w:val="single"/>
-        </w:rPr>
-      </w:pPr>
-      <w:r>
-        <w:rPr>
-          <w:b/>
-          <w:bCs/>
-          <w:sz w:val="28"/>
-          <w:szCs w:val="28"/>
-          <w:u w:val="single"/>
-        </w:rPr>
-        <w:lastRenderedPageBreak/>
-        <w:t>Aplicações Semelhantes (</w:t>
-      </w:r>
-      <w:r>
-        <w:rPr>
-          <w:b/>
-          <w:bCs/>
-          <w:sz w:val="28"/>
-          <w:szCs w:val="28"/>
-          <w:u w:val="single"/>
-        </w:rPr>
-        <w:t>C</w:t>
-      </w:r>
-      <w:r>
-        <w:rPr>
-          <w:b/>
-          <w:bCs/>
-          <w:sz w:val="28"/>
-          <w:szCs w:val="28"/>
-          <w:u w:val="single"/>
-        </w:rPr>
-        <w:t>oncorrência)</w:t>
-      </w:r>
-      <w:r>
-        <w:rPr>
-          <w:b/>
-          <w:bCs/>
-          <w:sz w:val="28"/>
-          <w:szCs w:val="28"/>
-          <w:u w:val="single"/>
-        </w:rPr>
-        <w:t>:</w:t>
-      </w:r>
-    </w:p>
-    <w:p>
-      <w:hyperlink r:id="rId8" w:history="1">
+      <w:hyperlink r:id="rId11" w:history="1">
         <w:r>
           <w:rPr>
             <w:rStyle w:val="Hiperligao"/>
@@ -638,7 +736,7 @@
           <w:rStyle w:val="Hiperligao"/>
         </w:rPr>
       </w:pPr>
-      <w:hyperlink r:id="rId9" w:history="1">
+      <w:hyperlink r:id="rId12" w:history="1">
         <w:r>
           <w:rPr>
             <w:rStyle w:val="Hiperligao"/>
@@ -653,7 +751,7 @@
           <w:rStyle w:val="Hiperligao"/>
         </w:rPr>
       </w:pPr>
-      <w:hyperlink r:id="rId10" w:history="1">
+      <w:hyperlink r:id="rId13" w:history="1">
         <w:r>
           <w:rPr>
             <w:rStyle w:val="Hiperligao"/>
@@ -688,6 +786,231 @@
       <w:r>
         <w:t xml:space="preserve"> uma tabela com comparações</w:t>
       </w:r>
+    </w:p>
+    <w:tbl>
+      <w:tblPr>
+        <w:tblStyle w:val="TabeladeGrelha1Clara"/>
+        <w:tblW w:w="0" w:type="auto"/>
+        <w:tblLook w:val="04A0" w:firstRow="1" w:lastRow="0" w:firstColumn="1" w:lastColumn="0" w:noHBand="0" w:noVBand="1"/>
+      </w:tblPr>
+      <w:tblGrid>
+        <w:gridCol w:w="2759"/>
+        <w:gridCol w:w="2760"/>
+        <w:gridCol w:w="2975"/>
+      </w:tblGrid>
+      <w:tr>
+        <w:trPr>
+          <w:cnfStyle w:val="100000000000" w:firstRow="1" w:lastRow="0" w:firstColumn="0" w:lastColumn="0" w:oddVBand="0" w:evenVBand="0" w:oddHBand="0" w:evenHBand="0" w:firstRowFirstColumn="0" w:firstRowLastColumn="0" w:lastRowFirstColumn="0" w:lastRowLastColumn="0"/>
+        </w:trPr>
+        <w:tc>
+          <w:tcPr>
+            <w:cnfStyle w:val="001000000000" w:firstRow="0" w:lastRow="0" w:firstColumn="1" w:lastColumn="0" w:oddVBand="0" w:evenVBand="0" w:oddHBand="0" w:evenHBand="0" w:firstRowFirstColumn="0" w:firstRowLastColumn="0" w:lastRowFirstColumn="0" w:lastRowLastColumn="0"/>
+            <w:tcW w:w="2759" w:type="dxa"/>
+          </w:tcPr>
+          <w:p>
+            <w:pPr>
+              <w:rPr>
+                <w:rStyle w:val="Hiperligao"/>
+              </w:rPr>
+            </w:pPr>
+            <w:r>
+              <w:rPr>
+                <w:b w:val="0"/>
+                <w:bCs w:val="0"/>
+              </w:rPr>
+              <w:t>Funcionalidades</w:t>
+            </w:r>
+          </w:p>
+        </w:tc>
+        <w:tc>
+          <w:tcPr>
+            <w:tcW w:w="2760" w:type="dxa"/>
+          </w:tcPr>
+          <w:p>
+            <w:pPr>
+              <w:cnfStyle w:val="100000000000" w:firstRow="1" w:lastRow="0" w:firstColumn="0" w:lastColumn="0" w:oddVBand="0" w:evenVBand="0" w:oddHBand="0" w:evenHBand="0" w:firstRowFirstColumn="0" w:firstRowLastColumn="0" w:lastRowFirstColumn="0" w:lastRowLastColumn="0"/>
+              <w:rPr>
+                <w:rStyle w:val="Hiperligao"/>
+              </w:rPr>
+            </w:pPr>
+            <w:r>
+              <w:rPr>
+                <w:b w:val="0"/>
+                <w:bCs w:val="0"/>
+              </w:rPr>
+              <w:t>Outras Aplicações</w:t>
+            </w:r>
+          </w:p>
+        </w:tc>
+        <w:tc>
+          <w:tcPr>
+            <w:tcW w:w="2975" w:type="dxa"/>
+          </w:tcPr>
+          <w:p>
+            <w:pPr>
+              <w:cnfStyle w:val="100000000000" w:firstRow="1" w:lastRow="0" w:firstColumn="0" w:lastColumn="0" w:oddVBand="0" w:evenVBand="0" w:oddHBand="0" w:evenHBand="0" w:firstRowFirstColumn="0" w:firstRowLastColumn="0" w:lastRowFirstColumn="0" w:lastRowLastColumn="0"/>
+              <w:rPr>
+                <w:rStyle w:val="Hiperligao"/>
+              </w:rPr>
+            </w:pPr>
+            <w:proofErr w:type="spellStart"/>
+            <w:r>
+              <w:rPr>
+                <w:b w:val="0"/>
+                <w:bCs w:val="0"/>
+              </w:rPr>
+              <w:t>Happy</w:t>
+            </w:r>
+            <w:proofErr w:type="spellEnd"/>
+            <w:r>
+              <w:rPr>
+                <w:b w:val="0"/>
+                <w:bCs w:val="0"/>
+              </w:rPr>
+              <w:t xml:space="preserve"> </w:t>
+            </w:r>
+            <w:proofErr w:type="spellStart"/>
+            <w:r>
+              <w:rPr>
+                <w:b w:val="0"/>
+                <w:bCs w:val="0"/>
+              </w:rPr>
+              <w:t>Guest</w:t>
+            </w:r>
+            <w:proofErr w:type="spellEnd"/>
+          </w:p>
+        </w:tc>
+      </w:tr>
+      <w:tr>
+        <w:tc>
+          <w:tcPr>
+            <w:cnfStyle w:val="001000000000" w:firstRow="0" w:lastRow="0" w:firstColumn="1" w:lastColumn="0" w:oddVBand="0" w:evenVBand="0" w:oddHBand="0" w:evenHBand="0" w:firstRowFirstColumn="0" w:firstRowLastColumn="0" w:lastRowFirstColumn="0" w:lastRowLastColumn="0"/>
+            <w:tcW w:w="2759" w:type="dxa"/>
+          </w:tcPr>
+          <w:p>
+            <w:pPr>
+              <w:rPr>
+                <w:b w:val="0"/>
+                <w:bCs w:val="0"/>
+              </w:rPr>
+            </w:pPr>
+          </w:p>
+        </w:tc>
+        <w:tc>
+          <w:tcPr>
+            <w:tcW w:w="2760" w:type="dxa"/>
+          </w:tcPr>
+          <w:p>
+            <w:pPr>
+              <w:cnfStyle w:val="000000000000" w:firstRow="0" w:lastRow="0" w:firstColumn="0" w:lastColumn="0" w:oddVBand="0" w:evenVBand="0" w:oddHBand="0" w:evenHBand="0" w:firstRowFirstColumn="0" w:firstRowLastColumn="0" w:lastRowFirstColumn="0" w:lastRowLastColumn="0"/>
+              <w:rPr>
+                <w:b/>
+                <w:bCs/>
+              </w:rPr>
+            </w:pPr>
+          </w:p>
+        </w:tc>
+        <w:tc>
+          <w:tcPr>
+            <w:tcW w:w="2975" w:type="dxa"/>
+          </w:tcPr>
+          <w:p>
+            <w:pPr>
+              <w:cnfStyle w:val="000000000000" w:firstRow="0" w:lastRow="0" w:firstColumn="0" w:lastColumn="0" w:oddVBand="0" w:evenVBand="0" w:oddHBand="0" w:evenHBand="0" w:firstRowFirstColumn="0" w:firstRowLastColumn="0" w:lastRowFirstColumn="0" w:lastRowLastColumn="0"/>
+              <w:rPr>
+                <w:b/>
+                <w:bCs/>
+              </w:rPr>
+            </w:pPr>
+          </w:p>
+        </w:tc>
+      </w:tr>
+      <w:tr>
+        <w:tc>
+          <w:tcPr>
+            <w:cnfStyle w:val="001000000000" w:firstRow="0" w:lastRow="0" w:firstColumn="1" w:lastColumn="0" w:oddVBand="0" w:evenVBand="0" w:oddHBand="0" w:evenHBand="0" w:firstRowFirstColumn="0" w:firstRowLastColumn="0" w:lastRowFirstColumn="0" w:lastRowLastColumn="0"/>
+            <w:tcW w:w="2759" w:type="dxa"/>
+          </w:tcPr>
+          <w:p>
+            <w:pPr>
+              <w:rPr>
+                <w:b w:val="0"/>
+                <w:bCs w:val="0"/>
+              </w:rPr>
+            </w:pPr>
+          </w:p>
+        </w:tc>
+        <w:tc>
+          <w:tcPr>
+            <w:tcW w:w="2760" w:type="dxa"/>
+          </w:tcPr>
+          <w:p>
+            <w:pPr>
+              <w:cnfStyle w:val="000000000000" w:firstRow="0" w:lastRow="0" w:firstColumn="0" w:lastColumn="0" w:oddVBand="0" w:evenVBand="0" w:oddHBand="0" w:evenHBand="0" w:firstRowFirstColumn="0" w:firstRowLastColumn="0" w:lastRowFirstColumn="0" w:lastRowLastColumn="0"/>
+              <w:rPr>
+                <w:b/>
+                <w:bCs/>
+              </w:rPr>
+            </w:pPr>
+          </w:p>
+        </w:tc>
+        <w:tc>
+          <w:tcPr>
+            <w:tcW w:w="2975" w:type="dxa"/>
+          </w:tcPr>
+          <w:p>
+            <w:pPr>
+              <w:cnfStyle w:val="000000000000" w:firstRow="0" w:lastRow="0" w:firstColumn="0" w:lastColumn="0" w:oddVBand="0" w:evenVBand="0" w:oddHBand="0" w:evenHBand="0" w:firstRowFirstColumn="0" w:firstRowLastColumn="0" w:lastRowFirstColumn="0" w:lastRowLastColumn="0"/>
+              <w:rPr>
+                <w:b/>
+                <w:bCs/>
+              </w:rPr>
+            </w:pPr>
+          </w:p>
+        </w:tc>
+      </w:tr>
+    </w:tbl>
+    <w:p>
+      <w:pPr>
+        <w:rPr>
+          <w:rStyle w:val="Hiperligao"/>
+        </w:rPr>
+      </w:pPr>
+    </w:p>
+    <w:p>
+      <w:pPr>
+        <w:rPr>
+          <w:rStyle w:val="Hiperligao"/>
+        </w:rPr>
+      </w:pPr>
+    </w:p>
+    <w:p>
+      <w:pPr>
+        <w:rPr>
+          <w:rStyle w:val="Hiperligao"/>
+        </w:rPr>
+      </w:pPr>
+    </w:p>
+    <w:p>
+      <w:pPr>
+        <w:rPr>
+          <w:rStyle w:val="Hiperligao"/>
+        </w:rPr>
+      </w:pPr>
+    </w:p>
+    <w:p>
+      <w:pPr>
+        <w:rPr>
+          <w:rStyle w:val="Hiperligao"/>
+        </w:rPr>
+      </w:pPr>
+    </w:p>
+    <w:p>
+      <w:pPr>
+        <w:rPr>
+          <w:rStyle w:val="Hiperligao"/>
+        </w:rPr>
+      </w:pPr>
     </w:p>
     <w:p>
       <w:pPr>
@@ -739,7 +1062,7 @@
                     <pic:cNvPicPr/>
                   </pic:nvPicPr>
                   <pic:blipFill>
-                    <a:blip r:embed="rId11"/>
+                    <a:blip r:embed="rId14"/>
                     <a:stretch>
                       <a:fillRect/>
                     </a:stretch>
@@ -1172,7 +1495,6 @@
         </w:numPr>
       </w:pPr>
       <w:r>
-        <w:lastRenderedPageBreak/>
         <w:t>Cancelar Serviços</w:t>
       </w:r>
     </w:p>
@@ -1216,18 +1538,21 @@
       </w:r>
     </w:p>
     <w:p/>
-    <w:p>
-      <w:pPr>
-        <w:rPr>
-          <w:b/>
-          <w:bCs/>
-        </w:rPr>
-      </w:pPr>
-      <w:r>
-        <w:rPr>
-          <w:b/>
-          <w:bCs/>
-        </w:rPr>
+    <w:p/>
+    <w:p/>
+    <w:p>
+      <w:pPr>
+        <w:rPr>
+          <w:b/>
+          <w:bCs/>
+        </w:rPr>
+      </w:pPr>
+      <w:r>
+        <w:rPr>
+          <w:b/>
+          <w:bCs/>
+        </w:rPr>
+        <w:lastRenderedPageBreak/>
         <w:t>Website:</w:t>
       </w:r>
     </w:p>
@@ -2339,6 +2664,82 @@
       <w:u w:val="single"/>
     </w:rPr>
   </w:style>
+  <w:style w:type="table" w:styleId="TabelacomGrelha">
+    <w:name w:val="Table Grid"/>
+    <w:basedOn w:val="Tabelanormal"/>
+    <w:uiPriority w:val="39"/>
+    <w:rsid w:val="00EC3E55"/>
+    <w:pPr>
+      <w:spacing w:after="0" w:line="240" w:lineRule="auto"/>
+    </w:pPr>
+    <w:tblPr>
+      <w:tblBorders>
+        <w:top w:val="single" w:sz="4" w:space="0" w:color="auto"/>
+        <w:left w:val="single" w:sz="4" w:space="0" w:color="auto"/>
+        <w:bottom w:val="single" w:sz="4" w:space="0" w:color="auto"/>
+        <w:right w:val="single" w:sz="4" w:space="0" w:color="auto"/>
+        <w:insideH w:val="single" w:sz="4" w:space="0" w:color="auto"/>
+        <w:insideV w:val="single" w:sz="4" w:space="0" w:color="auto"/>
+      </w:tblBorders>
+    </w:tblPr>
+  </w:style>
+  <w:style w:type="table" w:styleId="TabeladeGrelha1Clara">
+    <w:name w:val="Grid Table 1 Light"/>
+    <w:basedOn w:val="Tabelanormal"/>
+    <w:uiPriority w:val="46"/>
+    <w:rsid w:val="00EC3E55"/>
+    <w:pPr>
+      <w:spacing w:after="0" w:line="240" w:lineRule="auto"/>
+    </w:pPr>
+    <w:tblPr>
+      <w:tblStyleRowBandSize w:val="1"/>
+      <w:tblStyleColBandSize w:val="1"/>
+      <w:tblBorders>
+        <w:top w:val="single" w:sz="4" w:space="0" w:color="999999" w:themeColor="text1" w:themeTint="66"/>
+        <w:left w:val="single" w:sz="4" w:space="0" w:color="999999" w:themeColor="text1" w:themeTint="66"/>
+        <w:bottom w:val="single" w:sz="4" w:space="0" w:color="999999" w:themeColor="text1" w:themeTint="66"/>
+        <w:right w:val="single" w:sz="4" w:space="0" w:color="999999" w:themeColor="text1" w:themeTint="66"/>
+        <w:insideH w:val="single" w:sz="4" w:space="0" w:color="999999" w:themeColor="text1" w:themeTint="66"/>
+        <w:insideV w:val="single" w:sz="4" w:space="0" w:color="999999" w:themeColor="text1" w:themeTint="66"/>
+      </w:tblBorders>
+    </w:tblPr>
+    <w:tblStylePr w:type="firstRow">
+      <w:rPr>
+        <w:b/>
+        <w:bCs/>
+      </w:rPr>
+      <w:tblPr/>
+      <w:tcPr>
+        <w:tcBorders>
+          <w:bottom w:val="single" w:sz="12" w:space="0" w:color="666666" w:themeColor="text1" w:themeTint="99"/>
+        </w:tcBorders>
+      </w:tcPr>
+    </w:tblStylePr>
+    <w:tblStylePr w:type="lastRow">
+      <w:rPr>
+        <w:b/>
+        <w:bCs/>
+      </w:rPr>
+      <w:tblPr/>
+      <w:tcPr>
+        <w:tcBorders>
+          <w:top w:val="double" w:sz="2" w:space="0" w:color="666666" w:themeColor="text1" w:themeTint="99"/>
+        </w:tcBorders>
+      </w:tcPr>
+    </w:tblStylePr>
+    <w:tblStylePr w:type="firstCol">
+      <w:rPr>
+        <w:b/>
+        <w:bCs/>
+      </w:rPr>
+    </w:tblStylePr>
+    <w:tblStylePr w:type="lastCol">
+      <w:rPr>
+        <w:b/>
+        <w:bCs/>
+      </w:rPr>
+    </w:tblStylePr>
+  </w:style>
 </w:styles>
 </file>
 

</xml_diff>